<commit_message>
Updating analyses and markdown
Finalizing results section
</commit_message>
<xml_diff>
--- a/Manuscript/Manuscript.docx
+++ b/Manuscript/Manuscript.docx
@@ -1119,6 +1119,36 @@
         <w:rPr>
           <w:i/>
         </w:rPr>
+        <w:t xml:space="preserve">mousetrap</w:t>
+      </w:r>
+      <w:r>
+        <w:t xml:space="preserve"> </w:t>
+      </w:r>
+      <w:r>
+        <w:t xml:space="preserve">(Version 3.1.2;</w:t>
+      </w:r>
+      <w:r>
+        <w:t xml:space="preserve"> </w:t>
+      </w:r>
+      <w:r>
+        <w:rPr>
+          <w:b/>
+        </w:rPr>
+        <w:t xml:space="preserve">???</w:t>
+      </w:r>
+      <w:r>
+        <w:t xml:space="preserve">)</w:t>
+      </w:r>
+      <w:r>
+        <w:t xml:space="preserve">,</w:t>
+      </w:r>
+      <w:r>
+        <w:t xml:space="preserve"> </w:t>
+      </w:r>
+      <w:r>
+        <w:rPr>
+          <w:i/>
+        </w:rPr>
         <w:t xml:space="preserve">openxlsx</w:t>
       </w:r>
       <w:r>
@@ -1497,7 +1527,7 @@
         <w:pStyle w:val="FirstParagraph"/>
       </w:pPr>
       <w:r>
-        <w:t xml:space="preserve">Distributions of ratings were first tested for normality using Shapiro-Wilk’s test. The results of all four tests were highly significant (p’s &lt; .001), so non-parametric tests were used for data analysis. Friedman’s test results showed significantly different distributions across the conditions</w:t>
+        <w:t xml:space="preserve">Distributions of ratings were first tested for normality using Shapiro-Wilk’s test. The results of all four tests were significant (p’s &lt; .001), so non-parametric tests were used for data analysis. Friedman’s test results showed significantly different rank-order distributions across the conditions</w:t>
       </w:r>
       <w:r>
         <w:t xml:space="preserve"> </w:t>
@@ -1517,7 +1547,7 @@
         </m:sSup>
       </m:oMath>
       <w:r>
-        <w:t xml:space="preserve">(3.00) = 26.32, p &lt; .001. Follow up Wilcoxon signed rank tests revealed that surprise is rated as more negative when holding emotional content in working memory compared to neutral content. Low emotional load ratings were significantly more negative than low, Z = 3.28, p = .001, neutral and high, Z = 3.02, p .003, neutral loads. The same was true for high emotional load ratings and low, Z = 4.75, p &lt; .001, and high, Z = 3.48, p .001, neutral loads. However, there was no discernable effect of load. That is, the comparisons between low and high load ratings for both emotional, Z = -1.12, p = .265, and neutral, Z = 0.50, p = .617, load ratings were not significantly different.</w:t>
+        <w:t xml:space="preserve">(3.00) = 27.79, p &lt; .001. Follow up Wilcoxon signed rank tests revealed that surprise is rated as more negative when holding emotional content in working memory compared to neutral content, and this was true for both low and high loads. Low emotional load ratings were significantly more negative than low, Z = 3.27, p = .001, neutral and high, Z = 3.67, p &lt; .001, neutral loads. The same was true for high emotional load ratings and low, Z = 4.55, p &lt; .001, and high, Z = 3.81, p &lt; .001, neutral loads. However, there was no discernable effect of load. That is, the comparisons between low and high load ratings for both emotional, Z = -1.35, p = .176, and neutral, Z = -0.06, p = .954, load ratings were not significantly different.</w:t>
       </w:r>
       <w:r>
         <w:rPr>
@@ -1588,7 +1618,7 @@
         <w:pStyle w:val="FirstParagraph"/>
       </w:pPr>
       <w:r>
-        <w:t xml:space="preserve">To assses for normality, the data were first tested with Shapiro-Wilk’s test. All conditions appeared to be sampled from normal distributions (p’s &gt; .08). A Load (Low, High) X Type (Neutral, Emotional) repeated measures ANOVA was used to assess differences in the RTs. There was a trend towards a main effect of type, F(1, 43) = 1.69, p = 0.20. However, follow up Wilcoxon signed rank tests did not reveal any differences that survived correction for multiple comparisons. There was a trend for RTs of face ratings on high load emotional trials to be longer than high load neutral trials (p =), and a similar pattern for low load emotional trial ratings to take longer than high load neutral trials (p = . One other comparison approached trend levels of signficance, with low load neutral trial ratings taking longer than high neutral loads, (p = . All other comparisons were non-significant (p’s &gt; .</w:t>
+        <w:t xml:space="preserve">To assses for normality, the data were first tested with Shapiro-Wilk’s test. All conditions appeared to be sampled from normal distributions (p’s &gt; .300). A Load (Low, High) X Type (Neutral, Emotional) repeated measures ANOVA was used to assess differences in the RTs. There was a trend towards a main effect of type, F(1, 49) = 2.97, p = 0.09. There was no effect of domain, F(1, 49) = 0.35, p = 0.56, nor any interaction between load and domain, F(1, 49) = 2.43, p = 0.13.</w:t>
       </w:r>
     </w:p>
     <w:p>
@@ -1640,551 +1670,30 @@
     </w:p>
     <w:p>
       <w:pPr>
-        <w:pStyle w:val="SourceCode"/>
-      </w:pPr>
-      <w:r>
-        <w:rPr>
-          <w:rStyle w:val="VerbatimChar"/>
-        </w:rPr>
-        <w:t xml:space="preserve">## </w:t>
-      </w:r>
-      <w:r>
-        <w:br w:type="textWrapping"/>
-      </w:r>
-      <w:r>
-        <w:rPr>
-          <w:rStyle w:val="VerbatimChar"/>
-        </w:rPr>
-        <w:t xml:space="preserve">##  Shapiro-Wilk normality test</w:t>
-      </w:r>
-      <w:r>
-        <w:br w:type="textWrapping"/>
-      </w:r>
-      <w:r>
-        <w:rPr>
-          <w:rStyle w:val="VerbatimChar"/>
-        </w:rPr>
-        <w:t xml:space="preserve">## </w:t>
-      </w:r>
-      <w:r>
-        <w:br w:type="textWrapping"/>
-      </w:r>
-      <w:r>
-        <w:rPr>
-          <w:rStyle w:val="VerbatimChar"/>
-        </w:rPr>
-        <w:t xml:space="preserve">## data:  data$lo.neu.sur_n_RT</w:t>
-      </w:r>
-      <w:r>
-        <w:br w:type="textWrapping"/>
-      </w:r>
-      <w:r>
-        <w:rPr>
-          <w:rStyle w:val="VerbatimChar"/>
-        </w:rPr>
-        <w:t xml:space="preserve">## W = 0.90064, p-value = 0.001504</w:t>
-      </w:r>
-    </w:p>
-    <w:p>
-      <w:pPr>
-        <w:pStyle w:val="SourceCode"/>
-      </w:pPr>
-      <w:r>
-        <w:rPr>
-          <w:rStyle w:val="VerbatimChar"/>
-        </w:rPr>
-        <w:t xml:space="preserve">## </w:t>
-      </w:r>
-      <w:r>
-        <w:br w:type="textWrapping"/>
-      </w:r>
-      <w:r>
-        <w:rPr>
-          <w:rStyle w:val="VerbatimChar"/>
-        </w:rPr>
-        <w:t xml:space="preserve">##  Shapiro-Wilk normality test</w:t>
-      </w:r>
-      <w:r>
-        <w:br w:type="textWrapping"/>
-      </w:r>
-      <w:r>
-        <w:rPr>
-          <w:rStyle w:val="VerbatimChar"/>
-        </w:rPr>
-        <w:t xml:space="preserve">## </w:t>
-      </w:r>
-      <w:r>
-        <w:br w:type="textWrapping"/>
-      </w:r>
-      <w:r>
-        <w:rPr>
-          <w:rStyle w:val="VerbatimChar"/>
-        </w:rPr>
-        <w:t xml:space="preserve">## data:  data$lo.neu.sur_p_RT</w:t>
-      </w:r>
-      <w:r>
-        <w:br w:type="textWrapping"/>
-      </w:r>
-      <w:r>
-        <w:rPr>
-          <w:rStyle w:val="VerbatimChar"/>
-        </w:rPr>
-        <w:t xml:space="preserve">## W = 0.94105, p-value = 0.03416</w:t>
-      </w:r>
-    </w:p>
-    <w:p>
-      <w:pPr>
-        <w:pStyle w:val="SourceCode"/>
-      </w:pPr>
-      <w:r>
-        <w:rPr>
-          <w:rStyle w:val="VerbatimChar"/>
-        </w:rPr>
-        <w:t xml:space="preserve">## </w:t>
-      </w:r>
-      <w:r>
-        <w:br w:type="textWrapping"/>
-      </w:r>
-      <w:r>
-        <w:rPr>
-          <w:rStyle w:val="VerbatimChar"/>
-        </w:rPr>
-        <w:t xml:space="preserve">##  Shapiro-Wilk normality test</w:t>
-      </w:r>
-      <w:r>
-        <w:br w:type="textWrapping"/>
-      </w:r>
-      <w:r>
-        <w:rPr>
-          <w:rStyle w:val="VerbatimChar"/>
-        </w:rPr>
-        <w:t xml:space="preserve">## </w:t>
-      </w:r>
-      <w:r>
-        <w:br w:type="textWrapping"/>
-      </w:r>
-      <w:r>
-        <w:rPr>
-          <w:rStyle w:val="VerbatimChar"/>
-        </w:rPr>
-        <w:t xml:space="preserve">## data:  data$hi.neu.sur_n_RT</w:t>
-      </w:r>
-      <w:r>
-        <w:br w:type="textWrapping"/>
-      </w:r>
-      <w:r>
-        <w:rPr>
-          <w:rStyle w:val="VerbatimChar"/>
-        </w:rPr>
-        <w:t xml:space="preserve">## W = 0.95266, p-value = 0.0746</w:t>
-      </w:r>
-    </w:p>
-    <w:p>
-      <w:pPr>
-        <w:pStyle w:val="SourceCode"/>
-      </w:pPr>
-      <w:r>
-        <w:rPr>
-          <w:rStyle w:val="VerbatimChar"/>
-        </w:rPr>
-        <w:t xml:space="preserve">## </w:t>
-      </w:r>
-      <w:r>
-        <w:br w:type="textWrapping"/>
-      </w:r>
-      <w:r>
-        <w:rPr>
-          <w:rStyle w:val="VerbatimChar"/>
-        </w:rPr>
-        <w:t xml:space="preserve">##  Shapiro-Wilk normality test</w:t>
-      </w:r>
-      <w:r>
-        <w:br w:type="textWrapping"/>
-      </w:r>
-      <w:r>
-        <w:rPr>
-          <w:rStyle w:val="VerbatimChar"/>
-        </w:rPr>
-        <w:t xml:space="preserve">## </w:t>
-      </w:r>
-      <w:r>
-        <w:br w:type="textWrapping"/>
-      </w:r>
-      <w:r>
-        <w:rPr>
-          <w:rStyle w:val="VerbatimChar"/>
-        </w:rPr>
-        <w:t xml:space="preserve">## data:  data$hi.neu.sur_p_RT</w:t>
-      </w:r>
-      <w:r>
-        <w:br w:type="textWrapping"/>
-      </w:r>
-      <w:r>
-        <w:rPr>
-          <w:rStyle w:val="VerbatimChar"/>
-        </w:rPr>
-        <w:t xml:space="preserve">## W = 0.98143, p-value = 0.7552</w:t>
-      </w:r>
-    </w:p>
-    <w:p>
-      <w:pPr>
-        <w:pStyle w:val="SourceCode"/>
-      </w:pPr>
-      <w:r>
-        <w:rPr>
-          <w:rStyle w:val="VerbatimChar"/>
-        </w:rPr>
-        <w:t xml:space="preserve">## </w:t>
-      </w:r>
-      <w:r>
-        <w:br w:type="textWrapping"/>
-      </w:r>
-      <w:r>
-        <w:rPr>
-          <w:rStyle w:val="VerbatimChar"/>
-        </w:rPr>
-        <w:t xml:space="preserve">##  Shapiro-Wilk normality test</w:t>
-      </w:r>
-      <w:r>
-        <w:br w:type="textWrapping"/>
-      </w:r>
-      <w:r>
-        <w:rPr>
-          <w:rStyle w:val="VerbatimChar"/>
-        </w:rPr>
-        <w:t xml:space="preserve">## </w:t>
-      </w:r>
-      <w:r>
-        <w:br w:type="textWrapping"/>
-      </w:r>
-      <w:r>
-        <w:rPr>
-          <w:rStyle w:val="VerbatimChar"/>
-        </w:rPr>
-        <w:t xml:space="preserve">## data:  data$lo.emo.sur_n_RT</w:t>
-      </w:r>
-      <w:r>
-        <w:br w:type="textWrapping"/>
-      </w:r>
-      <w:r>
-        <w:rPr>
-          <w:rStyle w:val="VerbatimChar"/>
-        </w:rPr>
-        <w:t xml:space="preserve">## W = 0.93912, p-value = 0.02197</w:t>
-      </w:r>
-    </w:p>
-    <w:p>
-      <w:pPr>
-        <w:pStyle w:val="SourceCode"/>
-      </w:pPr>
-      <w:r>
-        <w:rPr>
-          <w:rStyle w:val="VerbatimChar"/>
-        </w:rPr>
-        <w:t xml:space="preserve">## </w:t>
-      </w:r>
-      <w:r>
-        <w:br w:type="textWrapping"/>
-      </w:r>
-      <w:r>
-        <w:rPr>
-          <w:rStyle w:val="VerbatimChar"/>
-        </w:rPr>
-        <w:t xml:space="preserve">##  Shapiro-Wilk normality test</w:t>
-      </w:r>
-      <w:r>
-        <w:br w:type="textWrapping"/>
-      </w:r>
-      <w:r>
-        <w:rPr>
-          <w:rStyle w:val="VerbatimChar"/>
-        </w:rPr>
-        <w:t xml:space="preserve">## </w:t>
-      </w:r>
-      <w:r>
-        <w:br w:type="textWrapping"/>
-      </w:r>
-      <w:r>
-        <w:rPr>
-          <w:rStyle w:val="VerbatimChar"/>
-        </w:rPr>
-        <w:t xml:space="preserve">## data:  data$lo.emo.sur_p_RT</w:t>
-      </w:r>
-      <w:r>
-        <w:br w:type="textWrapping"/>
-      </w:r>
-      <w:r>
-        <w:rPr>
-          <w:rStyle w:val="VerbatimChar"/>
-        </w:rPr>
-        <w:t xml:space="preserve">## W = 0.83992, p-value = 0.0002529</w:t>
-      </w:r>
-    </w:p>
-    <w:p>
-      <w:pPr>
-        <w:pStyle w:val="SourceCode"/>
-      </w:pPr>
-      <w:r>
-        <w:rPr>
-          <w:rStyle w:val="VerbatimChar"/>
-        </w:rPr>
-        <w:t xml:space="preserve">## </w:t>
-      </w:r>
-      <w:r>
-        <w:br w:type="textWrapping"/>
-      </w:r>
-      <w:r>
-        <w:rPr>
-          <w:rStyle w:val="VerbatimChar"/>
-        </w:rPr>
-        <w:t xml:space="preserve">##  Shapiro-Wilk normality test</w:t>
-      </w:r>
-      <w:r>
-        <w:br w:type="textWrapping"/>
-      </w:r>
-      <w:r>
-        <w:rPr>
-          <w:rStyle w:val="VerbatimChar"/>
-        </w:rPr>
-        <w:t xml:space="preserve">## </w:t>
-      </w:r>
-      <w:r>
-        <w:br w:type="textWrapping"/>
-      </w:r>
-      <w:r>
-        <w:rPr>
-          <w:rStyle w:val="VerbatimChar"/>
-        </w:rPr>
-        <w:t xml:space="preserve">## data:  data$hi.emo.sur_n_RT</w:t>
-      </w:r>
-      <w:r>
-        <w:br w:type="textWrapping"/>
-      </w:r>
-      <w:r>
-        <w:rPr>
-          <w:rStyle w:val="VerbatimChar"/>
-        </w:rPr>
-        <w:t xml:space="preserve">## W = 0.93139, p-value = 0.01168</w:t>
-      </w:r>
-    </w:p>
-    <w:p>
-      <w:pPr>
-        <w:pStyle w:val="SourceCode"/>
-      </w:pPr>
-      <w:r>
-        <w:rPr>
-          <w:rStyle w:val="VerbatimChar"/>
-        </w:rPr>
-        <w:t xml:space="preserve">## </w:t>
-      </w:r>
-      <w:r>
-        <w:br w:type="textWrapping"/>
-      </w:r>
-      <w:r>
-        <w:rPr>
-          <w:rStyle w:val="VerbatimChar"/>
-        </w:rPr>
-        <w:t xml:space="preserve">##  Shapiro-Wilk normality test</w:t>
-      </w:r>
-      <w:r>
-        <w:br w:type="textWrapping"/>
-      </w:r>
-      <w:r>
-        <w:rPr>
-          <w:rStyle w:val="VerbatimChar"/>
-        </w:rPr>
-        <w:t xml:space="preserve">## </w:t>
-      </w:r>
-      <w:r>
-        <w:br w:type="textWrapping"/>
-      </w:r>
-      <w:r>
-        <w:rPr>
-          <w:rStyle w:val="VerbatimChar"/>
-        </w:rPr>
-        <w:t xml:space="preserve">## data:  data$hi.emo.sur_p_RT</w:t>
-      </w:r>
-      <w:r>
-        <w:br w:type="textWrapping"/>
-      </w:r>
-      <w:r>
-        <w:rPr>
-          <w:rStyle w:val="VerbatimChar"/>
-        </w:rPr>
-        <w:t xml:space="preserve">## W = 0.85466, p-value = 0.001426</w:t>
-      </w:r>
-    </w:p>
-    <w:p>
-      <w:pPr>
-        <w:pStyle w:val="SourceCode"/>
-      </w:pPr>
-      <w:r>
-        <w:rPr>
-          <w:rStyle w:val="VerbatimChar"/>
-        </w:rPr>
-        <w:t xml:space="preserve">## </w:t>
-      </w:r>
-      <w:r>
-        <w:br w:type="textWrapping"/>
-      </w:r>
-      <w:r>
-        <w:rPr>
-          <w:rStyle w:val="VerbatimChar"/>
-        </w:rPr>
-        <w:t xml:space="preserve">##  Wilcoxon signed rank test</w:t>
-      </w:r>
-      <w:r>
-        <w:br w:type="textWrapping"/>
-      </w:r>
-      <w:r>
-        <w:rPr>
-          <w:rStyle w:val="VerbatimChar"/>
-        </w:rPr>
-        <w:t xml:space="preserve">## </w:t>
-      </w:r>
-      <w:r>
-        <w:br w:type="textWrapping"/>
-      </w:r>
-      <w:r>
-        <w:rPr>
-          <w:rStyle w:val="VerbatimChar"/>
-        </w:rPr>
-        <w:t xml:space="preserve">## data:  data$hi.neu.sur_n_RT and data$hi.neu.sur_p_RT</w:t>
-      </w:r>
-      <w:r>
-        <w:br w:type="textWrapping"/>
-      </w:r>
-      <w:r>
-        <w:rPr>
-          <w:rStyle w:val="VerbatimChar"/>
-        </w:rPr>
-        <w:t xml:space="preserve">## V = 496, p-value = 0.06954</w:t>
-      </w:r>
-      <w:r>
-        <w:br w:type="textWrapping"/>
-      </w:r>
-      <w:r>
-        <w:rPr>
-          <w:rStyle w:val="VerbatimChar"/>
-        </w:rPr>
-        <w:t xml:space="preserve">## alternative hypothesis: true location shift is not equal to 0</w:t>
-      </w:r>
-    </w:p>
-    <w:p>
-      <w:pPr>
-        <w:pStyle w:val="SourceCode"/>
-      </w:pPr>
-      <w:r>
-        <w:rPr>
-          <w:rStyle w:val="VerbatimChar"/>
-        </w:rPr>
-        <w:t xml:space="preserve">## </w:t>
-      </w:r>
-      <w:r>
-        <w:br w:type="textWrapping"/>
-      </w:r>
-      <w:r>
-        <w:rPr>
-          <w:rStyle w:val="VerbatimChar"/>
-        </w:rPr>
-        <w:t xml:space="preserve">##  Wilcoxon signed rank test</w:t>
-      </w:r>
-      <w:r>
-        <w:br w:type="textWrapping"/>
-      </w:r>
-      <w:r>
-        <w:rPr>
-          <w:rStyle w:val="VerbatimChar"/>
-        </w:rPr>
-        <w:t xml:space="preserve">## </w:t>
-      </w:r>
-      <w:r>
-        <w:br w:type="textWrapping"/>
-      </w:r>
-      <w:r>
-        <w:rPr>
-          <w:rStyle w:val="VerbatimChar"/>
-        </w:rPr>
-        <w:t xml:space="preserve">## data:  data$lo.emo.sur_n_RT and data$lo.emo.sur_p_RT</w:t>
-      </w:r>
-      <w:r>
-        <w:br w:type="textWrapping"/>
-      </w:r>
-      <w:r>
-        <w:rPr>
-          <w:rStyle w:val="VerbatimChar"/>
-        </w:rPr>
-        <w:t xml:space="preserve">## V = 306, p-value = 0.4429</w:t>
-      </w:r>
-      <w:r>
-        <w:br w:type="textWrapping"/>
-      </w:r>
-      <w:r>
-        <w:rPr>
-          <w:rStyle w:val="VerbatimChar"/>
-        </w:rPr>
-        <w:t xml:space="preserve">## alternative hypothesis: true location shift is not equal to 0</w:t>
-      </w:r>
-    </w:p>
-    <w:p>
-      <w:pPr>
-        <w:pStyle w:val="SourceCode"/>
-      </w:pPr>
-      <w:r>
-        <w:rPr>
-          <w:rStyle w:val="VerbatimChar"/>
-        </w:rPr>
-        <w:t xml:space="preserve">## </w:t>
-      </w:r>
-      <w:r>
-        <w:br w:type="textWrapping"/>
-      </w:r>
-      <w:r>
-        <w:rPr>
-          <w:rStyle w:val="VerbatimChar"/>
-        </w:rPr>
-        <w:t xml:space="preserve">##  Wilcoxon signed rank test</w:t>
-      </w:r>
-      <w:r>
-        <w:br w:type="textWrapping"/>
-      </w:r>
-      <w:r>
-        <w:rPr>
-          <w:rStyle w:val="VerbatimChar"/>
-        </w:rPr>
-        <w:t xml:space="preserve">## </w:t>
-      </w:r>
-      <w:r>
-        <w:br w:type="textWrapping"/>
-      </w:r>
-      <w:r>
-        <w:rPr>
-          <w:rStyle w:val="VerbatimChar"/>
-        </w:rPr>
-        <w:t xml:space="preserve">## data:  data$hi.emo.sur_n_RT and data$hi.emo.sur_p_RT</w:t>
-      </w:r>
-      <w:r>
-        <w:br w:type="textWrapping"/>
-      </w:r>
-      <w:r>
-        <w:rPr>
-          <w:rStyle w:val="VerbatimChar"/>
-        </w:rPr>
-        <w:t xml:space="preserve">## V = 175, p-value = 0.7496</w:t>
-      </w:r>
-      <w:r>
-        <w:br w:type="textWrapping"/>
-      </w:r>
-      <w:r>
-        <w:rPr>
-          <w:rStyle w:val="VerbatimChar"/>
-        </w:rPr>
-        <w:t xml:space="preserve">## alternative hypothesis: true location shift is not equal to 0</w:t>
-      </w:r>
-    </w:p>
-    <w:p>
-      <w:pPr>
-        <w:pStyle w:val="FirstParagraph"/>
+        <w:pStyle w:val="Textkrper"/>
+      </w:pPr>
+      <w:r>
+        <w:t xml:space="preserve">Next, we tested for reaction time differences between positive and negative interpretations of surprised facial expressions within each working memory load condition. A large proportion of the conditions were not normally distributed, thus we used paired-sample Wilcoxon signed rank tests for assessing differences between positive and negative ratings of surprise RTs. This difference was significant</w:t>
+      </w:r>
+      <w:r>
+        <w:t xml:space="preserve"> </w:t>
+      </w:r>
+      <w:r>
+        <w:rPr>
+          <w:i/>
+        </w:rPr>
+        <w:t xml:space="preserve">only</w:t>
+      </w:r>
+      <w:r>
+        <w:t xml:space="preserve"> </w:t>
+      </w:r>
+      <w:r>
+        <w:t xml:space="preserve">for the low emotional load trials, with surprise rated as positive taking signficantly longer than surprise rated as negative (.009). All other comparisons were not significant (p’s &gt; .200). Further, this effect survived Bonferroni correction (p = .012).</w:t>
+      </w:r>
+    </w:p>
+    <w:p>
+      <w:pPr>
+        <w:pStyle w:val="Textkrper"/>
       </w:pPr>
       <w:r>
         <w:drawing>
@@ -2196,7 +1705,7 @@
               <a:graphicData uri="http://schemas.openxmlformats.org/drawingml/2006/picture">
                 <pic:pic>
                   <pic:nvPicPr>
-                    <pic:cNvPr descr="Manuscript_files/figure-docx/RT%20by%20ratings-1.png" id="0" name="Picture"/>
+                    <pic:cNvPr descr="Manuscript_files/figure-docx/MAD%20plot-1.png" id="0" name="Picture"/>
                     <pic:cNvPicPr>
                       <a:picLocks noChangeArrowheads="1" noChangeAspect="1"/>
                     </pic:cNvPicPr>
@@ -2228,11 +1737,39 @@
           </wp:inline>
         </w:drawing>
       </w:r>
-      <w:r>
-        <w:t xml:space="preserve"> </w:t>
-      </w:r>
-      <w:r>
-        <w:t xml:space="preserve">Next, we tested for reaciton time differences between positive and negative interpretations of surprised facial expressions within each working memory load condition. Given the non-normality of these data, we used paired-sample Wilcoxon signed rank tests for assessing differences between positive and negative ratings of surprise RTs. This difference was significant</w:t>
+    </w:p>
+    <w:p>
+      <w:pPr>
+        <w:pStyle w:val="Textkrper"/>
+      </w:pPr>
+      <w:r>
+        <w:t xml:space="preserve">Finally, we assessed differences in maximum absolute deviation (MAD) across the WM trial conditions. While one of the conditions, low emotional MDs, was not normally distributed (p = .024), all other conditions were normally distributed and repeated-measures ANOVA was used to analyze the MDs across conditions. There was a significant effect of load, F(1.00,196.00) = 5.51, p = .020, such that MDs under high load were larger than trials with low load. There was no significant effect of domain on MDs, F(1.00 196.00) = 0.01, p = .912, nor an interaction of load by domain, F(1.00 196.00) = 0.00, p = .960.</w:t>
+      </w:r>
+    </w:p>
+    <w:p>
+      <w:pPr>
+        <w:pStyle w:val="berschrift1"/>
+      </w:pPr>
+      <w:bookmarkStart w:id="38" w:name="discussion"/>
+      <w:r>
+        <w:t xml:space="preserve">Discussion</w:t>
+      </w:r>
+      <w:bookmarkEnd w:id="38"/>
+    </w:p>
+    <w:p>
+      <w:pPr>
+        <w:pStyle w:val="FirstParagraph"/>
+      </w:pPr>
+      <w:r>
+        <w:t xml:space="preserve">The effect of high vs. low load is still not apparent in these data, just like Mattek et al. 2016. An alternative explanation is that the high load manipulation is not sufficiently difficult to recruit the targeted cognitive resources; however, future work will be needed to better test this alternative.</w:t>
+      </w:r>
+    </w:p>
+    <w:p>
+      <w:pPr>
+        <w:pStyle w:val="Textkrper"/>
+      </w:pPr>
+      <w:r>
+        <w:t xml:space="preserve">Previous work has shown that more positive interpretations of surprised faces are related to slower RTs. Our working hypothesis suggests that this delayed reaction is a result of deliberation and slower, top-down cognitive processing. It is interesting to note that, at least in these data, there is no such difference observed between the neutral and emotional WM trials,</w:t>
       </w:r>
       <w:r>
         <w:t xml:space="preserve"> </w:t>
@@ -2241,151 +1778,33 @@
         <w:rPr>
           <w:i/>
         </w:rPr>
-        <w:t xml:space="preserve">only</w:t>
-      </w:r>
-      <w:r>
-        <w:t xml:space="preserve"> </w:t>
-      </w:r>
-      <w:r>
-        <w:t xml:space="preserve">for the low emotional load trials, with surprise rated as positive taking signficantly longer than surprise rated as negative (.001). All other comparisons were not significant (p’s &gt; .200). Further, this effect survived Bonferroni correction (p = .012).</w:t>
-      </w:r>
-    </w:p>
-    <w:p>
-      <w:pPr>
-        <w:pStyle w:val="SourceCode"/>
-      </w:pPr>
-      <w:r>
-        <w:rPr>
-          <w:rStyle w:val="VerbatimChar"/>
-        </w:rPr>
-        <w:t xml:space="preserve">##              Df Sum Sq Mean Sq F value Pr(&gt;F)  </w:t>
-      </w:r>
-      <w:r>
-        <w:br w:type="textWrapping"/>
-      </w:r>
-      <w:r>
-        <w:rPr>
-          <w:rStyle w:val="VerbatimChar"/>
-        </w:rPr>
-        <w:t xml:space="preserve">## load          1  0.133 0.13270   4.052 0.0457 *</w:t>
-      </w:r>
-      <w:r>
-        <w:br w:type="textWrapping"/>
-      </w:r>
-      <w:r>
-        <w:rPr>
-          <w:rStyle w:val="VerbatimChar"/>
-        </w:rPr>
-        <w:t xml:space="preserve">## type          1  0.012 0.01227   0.375 0.5413  </w:t>
-      </w:r>
-      <w:r>
-        <w:br w:type="textWrapping"/>
-      </w:r>
-      <w:r>
-        <w:rPr>
-          <w:rStyle w:val="VerbatimChar"/>
-        </w:rPr>
-        <w:t xml:space="preserve">## load:type     1  0.053 0.05290   1.615 0.2054  </w:t>
-      </w:r>
-      <w:r>
-        <w:br w:type="textWrapping"/>
-      </w:r>
-      <w:r>
-        <w:rPr>
-          <w:rStyle w:val="VerbatimChar"/>
-        </w:rPr>
-        <w:t xml:space="preserve">## Residuals   172  5.633 0.03275                 </w:t>
-      </w:r>
-      <w:r>
-        <w:br w:type="textWrapping"/>
-      </w:r>
-      <w:r>
-        <w:rPr>
-          <w:rStyle w:val="VerbatimChar"/>
-        </w:rPr>
-        <w:t xml:space="preserve">## ---</w:t>
-      </w:r>
-      <w:r>
-        <w:br w:type="textWrapping"/>
-      </w:r>
-      <w:r>
-        <w:rPr>
-          <w:rStyle w:val="VerbatimChar"/>
-        </w:rPr>
-        <w:t xml:space="preserve">## Signif. codes:  0 '***' 0.001 '**' 0.01 '*' 0.05 '.' 0.1 ' ' 1</w:t>
-      </w:r>
-    </w:p>
+        <w:t xml:space="preserve">even though</w:t>
+      </w:r>
+      <w:r>
+        <w:t xml:space="preserve"> </w:t>
+      </w:r>
+      <w:r>
+        <w:t xml:space="preserve">the emotional WM trials are overall more negative. Future work should tease apart why this may be. For instance, …</w:t>
+      </w:r>
+    </w:p>
+    <w:p>
+      <w:pPr>
+        <w:pStyle w:val="berschrift1"/>
+      </w:pPr>
+      <w:bookmarkStart w:id="39" w:name="references"/>
+      <w:r>
+        <w:t xml:space="preserve">References</w:t>
+      </w:r>
+      <w:bookmarkEnd w:id="39"/>
+    </w:p>
+    <w:bookmarkStart w:id="64" w:name="refs"/>
+    <w:bookmarkStart w:id="41" w:name="ref-brown_cortisol_2017"/>
     <w:p>
       <w:pPr>
         <w:pStyle w:val="FirstParagraph"/>
       </w:pPr>
       <w:r>
-        <w:drawing>
-          <wp:inline>
-            <wp:extent cx="5969000" cy="4775200"/>
-            <wp:effectExtent b="0" l="0" r="0" t="0"/>
-            <wp:docPr descr="" title="" id="1" name="Picture"/>
-            <a:graphic>
-              <a:graphicData uri="http://schemas.openxmlformats.org/drawingml/2006/picture">
-                <pic:pic>
-                  <pic:nvPicPr>
-                    <pic:cNvPr descr="Manuscript_files/figure-docx/MAD-1.png" id="0" name="Picture"/>
-                    <pic:cNvPicPr>
-                      <a:picLocks noChangeArrowheads="1" noChangeAspect="1"/>
-                    </pic:cNvPicPr>
-                  </pic:nvPicPr>
-                  <pic:blipFill>
-                    <a:blip r:embed="rId38"/>
-                    <a:stretch>
-                      <a:fillRect/>
-                    </a:stretch>
-                  </pic:blipFill>
-                  <pic:spPr bwMode="auto">
-                    <a:xfrm>
-                      <a:off x="0" y="0"/>
-                      <a:ext cx="5969000" cy="4775200"/>
-                    </a:xfrm>
-                    <a:prstGeom prst="rect">
-                      <a:avLst/>
-                    </a:prstGeom>
-                    <a:noFill/>
-                    <a:ln w="9525">
-                      <a:noFill/>
-                      <a:headEnd/>
-                      <a:tailEnd/>
-                    </a:ln>
-                  </pic:spPr>
-                </pic:pic>
-              </a:graphicData>
-            </a:graphic>
-          </wp:inline>
-        </w:drawing>
-      </w:r>
-    </w:p>
-    <w:p>
-      <w:pPr>
-        <w:pStyle w:val="berschrift1"/>
-      </w:pPr>
-      <w:bookmarkStart w:id="39" w:name="discussion"/>
-      <w:r>
-        <w:t xml:space="preserve">Discussion</w:t>
-      </w:r>
-      <w:bookmarkEnd w:id="39"/>
-    </w:p>
-    <w:p>
-      <w:pPr>
-        <w:pStyle w:val="FirstParagraph"/>
-      </w:pPr>
-      <w:r>
-        <w:t xml:space="preserve">The effect of high vs. low load is still not apparent in these data, just like Mattek et al. 2016. An alternative explanation is that the high load manipulation is not sufficiently difficult to recruit the targeted cognitive resources; however, future work will be needed to better test this alternative.</w:t>
-      </w:r>
-    </w:p>
-    <w:p>
-      <w:pPr>
-        <w:pStyle w:val="Textkrper"/>
-      </w:pPr>
-      <w:r>
-        <w:t xml:space="preserve">Previous work has shown that more positive interpretations of surprised faces are related to slower RTs. Our working hypothesis suggests that this delayed reaction is a result of deliberation and slower, top-down cognitive processing. It is interesting to note that, at least in these data, there is no such difference observed between the neutral and emotional WM trials,</w:t>
+        <w:t xml:space="preserve">Brown, C. C., Raio, C. M., &amp; Neta, M. (2017). Cortisol responses enhance negative valence perception for ambiguous facial expressions.</w:t>
       </w:r>
       <w:r>
         <w:t xml:space="preserve"> </w:t>
@@ -2394,33 +1813,10 @@
         <w:rPr>
           <w:i/>
         </w:rPr>
-        <w:t xml:space="preserve">even though</w:t>
-      </w:r>
-      <w:r>
-        <w:t xml:space="preserve"> </w:t>
-      </w:r>
-      <w:r>
-        <w:t xml:space="preserve">the emotional WM trials are overall more negative. Future work should tease apart why this may be. For instance, …</w:t>
-      </w:r>
-    </w:p>
-    <w:p>
-      <w:pPr>
-        <w:pStyle w:val="berschrift1"/>
-      </w:pPr>
-      <w:bookmarkStart w:id="40" w:name="references"/>
-      <w:r>
-        <w:t xml:space="preserve">References</w:t>
-      </w:r>
-      <w:bookmarkEnd w:id="40"/>
-    </w:p>
-    <w:bookmarkStart w:id="65" w:name="refs"/>
-    <w:bookmarkStart w:id="42" w:name="ref-brown_cortisol_2017"/>
-    <w:p>
-      <w:pPr>
-        <w:pStyle w:val="FirstParagraph"/>
-      </w:pPr>
-      <w:r>
-        <w:t xml:space="preserve">Brown, C. C., Raio, C. M., &amp; Neta, M. (2017). Cortisol responses enhance negative valence perception for ambiguous facial expressions.</w:t>
+        <w:t xml:space="preserve">Scientific Reports</w:t>
+      </w:r>
+      <w:r>
+        <w:t xml:space="preserve">,</w:t>
       </w:r>
       <w:r>
         <w:t xml:space="preserve"> </w:t>
@@ -2429,24 +1825,12 @@
         <w:rPr>
           <w:i/>
         </w:rPr>
-        <w:t xml:space="preserve">Scientific Reports</w:t>
-      </w:r>
-      <w:r>
-        <w:t xml:space="preserve">,</w:t>
-      </w:r>
-      <w:r>
-        <w:t xml:space="preserve"> </w:t>
-      </w:r>
-      <w:r>
-        <w:rPr>
-          <w:i/>
-        </w:rPr>
         <w:t xml:space="preserve">7</w:t>
       </w:r>
       <w:r>
         <w:t xml:space="preserve">(1), 15107. doi:</w:t>
       </w:r>
-      <w:hyperlink r:id="rId41">
+      <w:hyperlink r:id="rId40">
         <w:r>
           <w:rPr>
             <w:rStyle w:val="Hyperlink"/>
@@ -2455,8 +1839,8 @@
         </w:r>
       </w:hyperlink>
     </w:p>
-    <w:bookmarkEnd w:id="42"/>
-    <w:bookmarkStart w:id="44" w:name="ref-egner_dissociable_2008"/>
+    <w:bookmarkEnd w:id="41"/>
+    <w:bookmarkStart w:id="43" w:name="ref-egner_dissociable_2008"/>
     <w:p>
       <w:pPr>
         <w:pStyle w:val="Textkrper"/>
@@ -2488,7 +1872,7 @@
       <w:r>
         <w:t xml:space="preserve">(6), 1475–1484. doi:</w:t>
       </w:r>
-      <w:hyperlink r:id="rId43">
+      <w:hyperlink r:id="rId42">
         <w:r>
           <w:rPr>
             <w:rStyle w:val="Hyperlink"/>
@@ -2497,8 +1881,8 @@
         </w:r>
       </w:hyperlink>
     </w:p>
-    <w:bookmarkEnd w:id="44"/>
-    <w:bookmarkStart w:id="46" w:name="ref-freeman_mousetracker:_2010"/>
+    <w:bookmarkEnd w:id="43"/>
+    <w:bookmarkStart w:id="45" w:name="ref-freeman_mousetracker:_2010"/>
     <w:p>
       <w:pPr>
         <w:pStyle w:val="Textkrper"/>
@@ -2530,7 +1914,7 @@
       <w:r>
         <w:t xml:space="preserve">(1), 226–241. doi:</w:t>
       </w:r>
-      <w:hyperlink r:id="rId45">
+      <w:hyperlink r:id="rId44">
         <w:r>
           <w:rPr>
             <w:rStyle w:val="Hyperlink"/>
@@ -2539,8 +1923,8 @@
         </w:r>
       </w:hyperlink>
     </w:p>
-    <w:bookmarkEnd w:id="46"/>
-    <w:bookmarkStart w:id="48" w:name="ref-gruber_effects_2001"/>
+    <w:bookmarkEnd w:id="45"/>
+    <w:bookmarkStart w:id="47" w:name="ref-gruber_effects_2001"/>
     <w:p>
       <w:pPr>
         <w:pStyle w:val="Textkrper"/>
@@ -2572,7 +1956,7 @@
       <w:r>
         <w:t xml:space="preserve">(11), 1047–1055. doi:</w:t>
       </w:r>
-      <w:hyperlink r:id="rId47">
+      <w:hyperlink r:id="rId46">
         <w:r>
           <w:rPr>
             <w:rStyle w:val="Hyperlink"/>
@@ -2581,33 +1965,33 @@
         </w:r>
       </w:hyperlink>
     </w:p>
+    <w:bookmarkEnd w:id="47"/>
+    <w:bookmarkStart w:id="48" w:name="ref-lang_international_2008"/>
+    <w:p>
+      <w:pPr>
+        <w:pStyle w:val="Textkrper"/>
+      </w:pPr>
+      <w:r>
+        <w:t xml:space="preserve">Lang, P., Bradley, M. M., &amp; Cuthbert, B. N. (2008). International affective picture system (IAPS): Affective ratings of pictures and instruction manual., Technical Report A–8. University of Florida, Gainesville, FL.</w:t>
+      </w:r>
+    </w:p>
     <w:bookmarkEnd w:id="48"/>
-    <w:bookmarkStart w:id="49" w:name="ref-lang_international_2008"/>
+    <w:bookmarkStart w:id="49" w:name="ref-lundqvist_karolinska_1998"/>
     <w:p>
       <w:pPr>
         <w:pStyle w:val="Textkrper"/>
       </w:pPr>
       <w:r>
-        <w:t xml:space="preserve">Lang, P., Bradley, M. M., &amp; Cuthbert, B. N. (2008). International affective picture system (IAPS): Affective ratings of pictures and instruction manual., Technical Report A–8. University of Florida, Gainesville, FL.</w:t>
+        <w:t xml:space="preserve">Lundqvist, D., Flykt, A., &amp; Öhman, A. (1998). The karolinska directed emotional faces—KDEF (CD ROM)., Stockholm: Karolinska Institute, Departmentof Clinical Neuroscience, PsychologySection.</w:t>
       </w:r>
     </w:p>
     <w:bookmarkEnd w:id="49"/>
-    <w:bookmarkStart w:id="50" w:name="ref-lundqvist_karolinska_1998"/>
+    <w:bookmarkStart w:id="51" w:name="ref-mattek_differential_2016"/>
     <w:p>
       <w:pPr>
         <w:pStyle w:val="Textkrper"/>
       </w:pPr>
       <w:r>
-        <w:t xml:space="preserve">Lundqvist, D., Flykt, A., &amp; Öhman, A. (1998). The karolinska directed emotional faces—KDEF (CD ROM)., Stockholm: Karolinska Institute, Departmentof Clinical Neuroscience, PsychologySection.</w:t>
-      </w:r>
-    </w:p>
-    <w:bookmarkEnd w:id="50"/>
-    <w:bookmarkStart w:id="52" w:name="ref-mattek_differential_2016"/>
-    <w:p>
-      <w:pPr>
-        <w:pStyle w:val="Textkrper"/>
-      </w:pPr>
-      <w:r>
         <w:t xml:space="preserve">Mattek, A. M., Whalen, P. J., Berkowitz, J. L., &amp; Freeman, J. B. (2016). Differential effects of cognitive load on subjective versus motor responses to ambiguously valenced facial expressions.</w:t>
       </w:r>
       <w:r>
@@ -2634,7 +2018,7 @@
       <w:r>
         <w:t xml:space="preserve">(6), 929–936. doi:</w:t>
       </w:r>
-      <w:hyperlink r:id="rId51">
+      <w:hyperlink r:id="rId50">
         <w:r>
           <w:rPr>
             <w:rStyle w:val="Hyperlink"/>
@@ -2643,8 +2027,8 @@
         </w:r>
       </w:hyperlink>
     </w:p>
-    <w:bookmarkEnd w:id="52"/>
-    <w:bookmarkStart w:id="54" w:name="ref-neta_neural_2013"/>
+    <w:bookmarkEnd w:id="51"/>
+    <w:bookmarkStart w:id="53" w:name="ref-neta_neural_2013"/>
     <w:p>
       <w:pPr>
         <w:pStyle w:val="Textkrper"/>
@@ -2676,7 +2060,7 @@
       <w:r>
         <w:t xml:space="preserve">(4), 547–557. doi:</w:t>
       </w:r>
-      <w:hyperlink r:id="rId53">
+      <w:hyperlink r:id="rId52">
         <w:r>
           <w:rPr>
             <w:rStyle w:val="Hyperlink"/>
@@ -2685,8 +2069,8 @@
         </w:r>
       </w:hyperlink>
     </w:p>
-    <w:bookmarkEnd w:id="54"/>
-    <w:bookmarkStart w:id="56" w:name="ref-neta_corrugator_2009"/>
+    <w:bookmarkEnd w:id="53"/>
+    <w:bookmarkStart w:id="55" w:name="ref-neta_corrugator_2009"/>
     <w:p>
       <w:pPr>
         <w:pStyle w:val="Textkrper"/>
@@ -2718,7 +2102,7 @@
       <w:r>
         <w:t xml:space="preserve">(5), 640–648. doi:</w:t>
       </w:r>
-      <w:hyperlink r:id="rId55">
+      <w:hyperlink r:id="rId54">
         <w:r>
           <w:rPr>
             <w:rStyle w:val="Hyperlink"/>
@@ -2727,8 +2111,8 @@
         </w:r>
       </w:hyperlink>
     </w:p>
-    <w:bookmarkEnd w:id="56"/>
-    <w:bookmarkStart w:id="58" w:name="ref-neta_dont_2016"/>
+    <w:bookmarkEnd w:id="55"/>
+    <w:bookmarkStart w:id="57" w:name="ref-neta_dont_2016"/>
     <w:p>
       <w:pPr>
         <w:pStyle w:val="Textkrper"/>
@@ -2760,7 +2144,7 @@
       <w:r>
         <w:t xml:space="preserve">(5), 730–739. doi:</w:t>
       </w:r>
-      <w:hyperlink r:id="rId57">
+      <w:hyperlink r:id="rId56">
         <w:r>
           <w:rPr>
             <w:rStyle w:val="Hyperlink"/>
@@ -2769,8 +2153,8 @@
         </w:r>
       </w:hyperlink>
     </w:p>
-    <w:bookmarkEnd w:id="58"/>
-    <w:bookmarkStart w:id="60" w:name="ref-stroop_studies_1935"/>
+    <w:bookmarkEnd w:id="57"/>
+    <w:bookmarkStart w:id="59" w:name="ref-stroop_studies_1935"/>
     <w:p>
       <w:pPr>
         <w:pStyle w:val="Textkrper"/>
@@ -2802,7 +2186,7 @@
       <w:r>
         <w:t xml:space="preserve">(6), 643–662. doi:</w:t>
       </w:r>
-      <w:hyperlink r:id="rId59">
+      <w:hyperlink r:id="rId58">
         <w:r>
           <w:rPr>
             <w:rStyle w:val="Hyperlink"/>
@@ -2811,8 +2195,8 @@
         </w:r>
       </w:hyperlink>
     </w:p>
-    <w:bookmarkEnd w:id="60"/>
-    <w:bookmarkStart w:id="62" w:name="ref-tottenham_nimstim_2009"/>
+    <w:bookmarkEnd w:id="59"/>
+    <w:bookmarkStart w:id="61" w:name="ref-tottenham_nimstim_2009"/>
     <w:p>
       <w:pPr>
         <w:pStyle w:val="Textkrper"/>
@@ -2844,7 +2228,7 @@
       <w:r>
         <w:t xml:space="preserve">(3), 242–249. doi:</w:t>
       </w:r>
-      <w:hyperlink r:id="rId61">
+      <w:hyperlink r:id="rId60">
         <w:r>
           <w:rPr>
             <w:rStyle w:val="Hyperlink"/>
@@ -2853,8 +2237,8 @@
         </w:r>
       </w:hyperlink>
     </w:p>
-    <w:bookmarkEnd w:id="62"/>
-    <w:bookmarkStart w:id="64" w:name="ref-whalen_emotional_2006"/>
+    <w:bookmarkEnd w:id="61"/>
+    <w:bookmarkStart w:id="63" w:name="ref-whalen_emotional_2006"/>
     <w:p>
       <w:pPr>
         <w:pStyle w:val="Textkrper"/>
@@ -2886,7 +2270,7 @@
       <w:r>
         <w:t xml:space="preserve">(1), 293–296. doi:</w:t>
       </w:r>
-      <w:hyperlink r:id="rId63">
+      <w:hyperlink r:id="rId62">
         <w:r>
           <w:rPr>
             <w:rStyle w:val="Hyperlink"/>
@@ -2895,8 +2279,8 @@
         </w:r>
       </w:hyperlink>
     </w:p>
+    <w:bookmarkEnd w:id="63"/>
     <w:bookmarkEnd w:id="64"/>
-    <w:bookmarkEnd w:id="65"/>
     <w:sectPr>
       <w:pgSz w:w="12240" w:h="15840"/>
       <w:pgMar w:top="1418" w:right="1418" w:bottom="1418" w:left="1418" w:header="720" w:footer="720" w:gutter="0"/>

</xml_diff>